<commit_message>
update : docx 소감 추가
</commit_message>
<xml_diff>
--- a/docx/2024 컴퓨터 그래픽스 프로젝트 개발 결과 보고서.docx
+++ b/docx/2024 컴퓨터 그래픽스 프로젝트 개발 결과 보고서.docx
@@ -279,7 +279,7 @@
     <w:p>
       <w:pPr>
         <w:rPr>
-          <w:rFonts w:asciiTheme="majorEastAsia" w:eastAsiaTheme="majorEastAsia" w:hAnsiTheme="majorEastAsia" w:hint="eastAsia"/>
+          <w:rFonts w:asciiTheme="majorEastAsia" w:eastAsiaTheme="majorEastAsia" w:hAnsiTheme="majorEastAsia"/>
         </w:rPr>
       </w:pPr>
       <w:proofErr w:type="spellStart"/>
@@ -338,6 +338,7 @@
       <w:r>
         <w:rPr>
           <w:rFonts w:asciiTheme="majorEastAsia" w:eastAsiaTheme="majorEastAsia" w:hAnsiTheme="majorEastAsia"/>
+          <w:noProof/>
         </w:rPr>
         <w:drawing>
           <wp:inline distT="0" distB="0" distL="0" distR="0" wp14:anchorId="7E39091C" wp14:editId="72575DB5">
@@ -385,6 +386,7 @@
       <w:r>
         <w:rPr>
           <w:rFonts w:asciiTheme="majorEastAsia" w:eastAsiaTheme="majorEastAsia" w:hAnsiTheme="majorEastAsia"/>
+          <w:noProof/>
         </w:rPr>
         <w:drawing>
           <wp:inline distT="0" distB="0" distL="0" distR="0" wp14:anchorId="43200462" wp14:editId="39BF1362">
@@ -426,7 +428,7 @@
     <w:p>
       <w:pPr>
         <w:rPr>
-          <w:rFonts w:asciiTheme="majorEastAsia" w:eastAsiaTheme="majorEastAsia" w:hAnsiTheme="majorEastAsia" w:hint="eastAsia"/>
+          <w:rFonts w:asciiTheme="majorEastAsia" w:eastAsiaTheme="majorEastAsia" w:hAnsiTheme="majorEastAsia"/>
           <w:sz w:val="32"/>
           <w:szCs w:val="32"/>
         </w:rPr>
@@ -468,6 +470,7 @@
       <w:r>
         <w:rPr>
           <w:rFonts w:asciiTheme="majorEastAsia" w:eastAsiaTheme="majorEastAsia" w:hAnsiTheme="majorEastAsia"/>
+          <w:noProof/>
           <w:szCs w:val="22"/>
         </w:rPr>
         <w:drawing>
@@ -526,7 +529,7 @@
     <w:p>
       <w:pPr>
         <w:rPr>
-          <w:rFonts w:asciiTheme="majorEastAsia" w:eastAsiaTheme="majorEastAsia" w:hAnsiTheme="majorEastAsia" w:hint="eastAsia"/>
+          <w:rFonts w:asciiTheme="majorEastAsia" w:eastAsiaTheme="majorEastAsia" w:hAnsiTheme="majorEastAsia"/>
           <w:szCs w:val="22"/>
         </w:rPr>
       </w:pPr>
@@ -540,6 +543,7 @@
       <w:r>
         <w:rPr>
           <w:rFonts w:asciiTheme="majorEastAsia" w:eastAsiaTheme="majorEastAsia" w:hAnsiTheme="majorEastAsia"/>
+          <w:noProof/>
           <w:szCs w:val="22"/>
         </w:rPr>
         <w:drawing>
@@ -603,7 +607,7 @@
     <w:p>
       <w:pPr>
         <w:rPr>
-          <w:rFonts w:asciiTheme="majorEastAsia" w:eastAsiaTheme="majorEastAsia" w:hAnsiTheme="majorEastAsia" w:hint="eastAsia"/>
+          <w:rFonts w:asciiTheme="majorEastAsia" w:eastAsiaTheme="majorEastAsia" w:hAnsiTheme="majorEastAsia"/>
           <w:szCs w:val="22"/>
         </w:rPr>
       </w:pPr>
@@ -650,7 +654,7 @@
     <w:p>
       <w:pPr>
         <w:rPr>
-          <w:rFonts w:asciiTheme="majorEastAsia" w:eastAsiaTheme="majorEastAsia" w:hAnsiTheme="majorEastAsia" w:hint="eastAsia"/>
+          <w:rFonts w:asciiTheme="majorEastAsia" w:eastAsiaTheme="majorEastAsia" w:hAnsiTheme="majorEastAsia"/>
           <w:szCs w:val="22"/>
         </w:rPr>
       </w:pPr>
@@ -665,7 +669,7 @@
     <w:p>
       <w:pPr>
         <w:rPr>
-          <w:rFonts w:asciiTheme="majorEastAsia" w:eastAsiaTheme="majorEastAsia" w:hAnsiTheme="majorEastAsia" w:hint="eastAsia"/>
+          <w:rFonts w:asciiTheme="majorEastAsia" w:eastAsiaTheme="majorEastAsia" w:hAnsiTheme="majorEastAsia"/>
           <w:szCs w:val="22"/>
         </w:rPr>
       </w:pPr>
@@ -696,7 +700,7 @@
     <w:p>
       <w:pPr>
         <w:rPr>
-          <w:rFonts w:asciiTheme="majorEastAsia" w:eastAsiaTheme="majorEastAsia" w:hAnsiTheme="majorEastAsia" w:hint="eastAsia"/>
+          <w:rFonts w:asciiTheme="majorEastAsia" w:eastAsiaTheme="majorEastAsia" w:hAnsiTheme="majorEastAsia"/>
           <w:szCs w:val="22"/>
         </w:rPr>
       </w:pPr>
@@ -736,7 +740,7 @@
     <w:p>
       <w:pPr>
         <w:rPr>
-          <w:rFonts w:asciiTheme="majorEastAsia" w:eastAsiaTheme="majorEastAsia" w:hAnsiTheme="majorEastAsia" w:hint="eastAsia"/>
+          <w:rFonts w:asciiTheme="majorEastAsia" w:eastAsiaTheme="majorEastAsia" w:hAnsiTheme="majorEastAsia"/>
           <w:szCs w:val="22"/>
         </w:rPr>
       </w:pPr>
@@ -806,6 +810,7 @@
       <w:r>
         <w:rPr>
           <w:rFonts w:asciiTheme="majorEastAsia" w:eastAsiaTheme="majorEastAsia" w:hAnsiTheme="majorEastAsia"/>
+          <w:noProof/>
           <w:szCs w:val="22"/>
         </w:rPr>
         <w:lastRenderedPageBreak/>
@@ -865,7 +870,7 @@
     <w:p>
       <w:pPr>
         <w:rPr>
-          <w:rFonts w:asciiTheme="majorEastAsia" w:eastAsiaTheme="majorEastAsia" w:hAnsiTheme="majorEastAsia" w:hint="eastAsia"/>
+          <w:rFonts w:asciiTheme="majorEastAsia" w:eastAsiaTheme="majorEastAsia" w:hAnsiTheme="majorEastAsia"/>
           <w:szCs w:val="22"/>
         </w:rPr>
       </w:pPr>
@@ -1980,7 +1985,7 @@
     <w:p>
       <w:pPr>
         <w:rPr>
-          <w:rFonts w:asciiTheme="majorEastAsia" w:eastAsiaTheme="majorEastAsia" w:hAnsiTheme="majorEastAsia" w:hint="eastAsia"/>
+          <w:rFonts w:asciiTheme="majorEastAsia" w:eastAsiaTheme="majorEastAsia" w:hAnsiTheme="majorEastAsia"/>
           <w:sz w:val="32"/>
           <w:szCs w:val="32"/>
         </w:rPr>
@@ -2157,6 +2162,238 @@
           <w:sz w:val="24"/>
         </w:rPr>
       </w:pPr>
+    </w:p>
+    <w:p>
+      <w:pPr>
+        <w:rPr>
+          <w:rFonts w:asciiTheme="majorEastAsia" w:eastAsiaTheme="majorEastAsia" w:hAnsiTheme="majorEastAsia"/>
+          <w:sz w:val="24"/>
+        </w:rPr>
+      </w:pPr>
+    </w:p>
+    <w:p>
+      <w:pPr>
+        <w:rPr>
+          <w:rFonts w:asciiTheme="majorEastAsia" w:eastAsiaTheme="majorEastAsia" w:hAnsiTheme="majorEastAsia" w:hint="eastAsia"/>
+          <w:sz w:val="18"/>
+          <w:szCs w:val="18"/>
+        </w:rPr>
+      </w:pPr>
+      <w:proofErr w:type="gramStart"/>
+      <w:r>
+        <w:rPr>
+          <w:rFonts w:asciiTheme="majorEastAsia" w:eastAsiaTheme="majorEastAsia" w:hAnsiTheme="majorEastAsia" w:hint="eastAsia"/>
+          <w:sz w:val="24"/>
+        </w:rPr>
+        <w:lastRenderedPageBreak/>
+        <w:t>유영빈 :</w:t>
+      </w:r>
+      <w:proofErr w:type="gramEnd"/>
+      <w:r>
+        <w:rPr>
+          <w:rFonts w:asciiTheme="majorEastAsia" w:eastAsiaTheme="majorEastAsia" w:hAnsiTheme="majorEastAsia" w:hint="eastAsia"/>
+          <w:sz w:val="24"/>
+        </w:rPr>
+        <w:t xml:space="preserve"> </w:t>
+      </w:r>
+      <w:r>
+        <w:rPr>
+          <w:rFonts w:asciiTheme="majorEastAsia" w:eastAsiaTheme="majorEastAsia" w:hAnsiTheme="majorEastAsia"/>
+          <w:sz w:val="18"/>
+          <w:szCs w:val="18"/>
+        </w:rPr>
+        <w:t xml:space="preserve">3주간 진행된 이번 프로젝트는 짧은 시간 안에 최대한의 결과물을 만들어내야 하는 도전적인 과정이었습니다. 처음에는 물리 엔진 구현이나 부스터와 같은 게임 메커니즘을 어떻게 개발해야 할지 막막했지만, </w:t>
+      </w:r>
+      <w:proofErr w:type="spellStart"/>
+      <w:r>
+        <w:rPr>
+          <w:rFonts w:asciiTheme="majorEastAsia" w:eastAsiaTheme="majorEastAsia" w:hAnsiTheme="majorEastAsia"/>
+          <w:sz w:val="18"/>
+          <w:szCs w:val="18"/>
+        </w:rPr>
+        <w:t>팀원들과의</w:t>
+      </w:r>
+      <w:proofErr w:type="spellEnd"/>
+      <w:r>
+        <w:rPr>
+          <w:rFonts w:asciiTheme="majorEastAsia" w:eastAsiaTheme="majorEastAsia" w:hAnsiTheme="majorEastAsia"/>
+          <w:sz w:val="18"/>
+          <w:szCs w:val="18"/>
+        </w:rPr>
+        <w:t xml:space="preserve"> 협력과 꾸준한 노력 덕분에 점차 해결 방안을 찾아갈 수 있었습니다.</w:t>
+      </w:r>
+    </w:p>
+    <w:p>
+      <w:pPr>
+        <w:rPr>
+          <w:rFonts w:asciiTheme="majorEastAsia" w:eastAsiaTheme="majorEastAsia" w:hAnsiTheme="majorEastAsia" w:hint="eastAsia"/>
+          <w:sz w:val="18"/>
+          <w:szCs w:val="18"/>
+        </w:rPr>
+      </w:pPr>
+      <w:r>
+        <w:rPr>
+          <w:rFonts w:asciiTheme="majorEastAsia" w:eastAsiaTheme="majorEastAsia" w:hAnsiTheme="majorEastAsia" w:hint="eastAsia"/>
+          <w:sz w:val="18"/>
+          <w:szCs w:val="18"/>
+        </w:rPr>
+        <w:t>특히</w:t>
+      </w:r>
+      <w:r>
+        <w:rPr>
+          <w:rFonts w:asciiTheme="majorEastAsia" w:eastAsiaTheme="majorEastAsia" w:hAnsiTheme="majorEastAsia"/>
+          <w:sz w:val="18"/>
+          <w:szCs w:val="18"/>
+        </w:rPr>
+        <w:t xml:space="preserve"> 기억에 남는 부분은 물리 엔진 구현 과정이었습니다. </w:t>
+      </w:r>
+      <w:proofErr w:type="spellStart"/>
+      <w:r>
+        <w:rPr>
+          <w:rFonts w:asciiTheme="majorEastAsia" w:eastAsiaTheme="majorEastAsia" w:hAnsiTheme="majorEastAsia"/>
+          <w:sz w:val="18"/>
+          <w:szCs w:val="18"/>
+        </w:rPr>
+        <w:t>BulletPhysics</w:t>
+      </w:r>
+      <w:proofErr w:type="spellEnd"/>
+      <w:r>
+        <w:rPr>
+          <w:rFonts w:asciiTheme="majorEastAsia" w:eastAsiaTheme="majorEastAsia" w:hAnsiTheme="majorEastAsia"/>
+          <w:sz w:val="18"/>
+          <w:szCs w:val="18"/>
+        </w:rPr>
+        <w:t xml:space="preserve">를 처음 접했을 때는 복잡한 설정과 개념 때문에 어려움이 있었지만, 팀원들과 함께 실험하고 학습하며 점점 익숙해졌습니다. 부스터 사용 시 물리적인 반응을 구현하거나 카트가 </w:t>
+      </w:r>
+      <w:proofErr w:type="spellStart"/>
+      <w:r>
+        <w:rPr>
+          <w:rFonts w:asciiTheme="majorEastAsia" w:eastAsiaTheme="majorEastAsia" w:hAnsiTheme="majorEastAsia"/>
+          <w:sz w:val="18"/>
+          <w:szCs w:val="18"/>
+        </w:rPr>
+        <w:t>맵의</w:t>
+      </w:r>
+      <w:proofErr w:type="spellEnd"/>
+      <w:r>
+        <w:rPr>
+          <w:rFonts w:asciiTheme="majorEastAsia" w:eastAsiaTheme="majorEastAsia" w:hAnsiTheme="majorEastAsia"/>
+          <w:sz w:val="18"/>
+          <w:szCs w:val="18"/>
+        </w:rPr>
+        <w:t xml:space="preserve"> 경계와 충돌하는 과정을 테스트하면서, 게임 개발의 묘미를 새삼 느낄 수 있었습니다.</w:t>
+      </w:r>
+    </w:p>
+    <w:p>
+      <w:pPr>
+        <w:rPr>
+          <w:rFonts w:asciiTheme="majorEastAsia" w:eastAsiaTheme="majorEastAsia" w:hAnsiTheme="majorEastAsia" w:hint="eastAsia"/>
+          <w:sz w:val="18"/>
+          <w:szCs w:val="18"/>
+        </w:rPr>
+      </w:pPr>
+      <w:r>
+        <w:rPr>
+          <w:rFonts w:asciiTheme="majorEastAsia" w:eastAsiaTheme="majorEastAsia" w:hAnsiTheme="majorEastAsia" w:hint="eastAsia"/>
+          <w:sz w:val="18"/>
+          <w:szCs w:val="18"/>
+        </w:rPr>
+        <w:t>또한</w:t>
+      </w:r>
+      <w:r>
+        <w:rPr>
+          <w:rFonts w:asciiTheme="majorEastAsia" w:eastAsiaTheme="majorEastAsia" w:hAnsiTheme="majorEastAsia"/>
+          <w:sz w:val="18"/>
+          <w:szCs w:val="18"/>
+        </w:rPr>
+        <w:t>, UI와 게임 흐름을 구성하는 과정도 흥미로웠습니다. 단순히 기능 구현에 그치는 것이 아니라 플레이어가 게임을 플레이하며 몰입할 수 있도록 직관적이고 시각적으로 매력적인 화면을 구성하는 데 신경을 썼습니다. 카운트다운 애니메이션이나 결과 화면의 타이밍 조정처럼 디테일한 부분에서도 많은 배움을 얻었습니다.</w:t>
+      </w:r>
+    </w:p>
+    <w:p>
+      <w:pPr>
+        <w:rPr>
+          <w:rFonts w:asciiTheme="majorEastAsia" w:eastAsiaTheme="majorEastAsia" w:hAnsiTheme="majorEastAsia" w:hint="eastAsia"/>
+          <w:sz w:val="18"/>
+          <w:szCs w:val="18"/>
+        </w:rPr>
+      </w:pPr>
+      <w:r>
+        <w:rPr>
+          <w:rFonts w:asciiTheme="majorEastAsia" w:eastAsiaTheme="majorEastAsia" w:hAnsiTheme="majorEastAsia" w:hint="eastAsia"/>
+          <w:sz w:val="18"/>
+          <w:szCs w:val="18"/>
+        </w:rPr>
+        <w:t>이번</w:t>
+      </w:r>
+      <w:r>
+        <w:rPr>
+          <w:rFonts w:asciiTheme="majorEastAsia" w:eastAsiaTheme="majorEastAsia" w:hAnsiTheme="majorEastAsia"/>
+          <w:sz w:val="18"/>
+          <w:szCs w:val="18"/>
+        </w:rPr>
+        <w:t xml:space="preserve"> 프로젝트를 통해 팀워크의 중요성을 절실히 </w:t>
+      </w:r>
+      <w:proofErr w:type="spellStart"/>
+      <w:r>
+        <w:rPr>
+          <w:rFonts w:asciiTheme="majorEastAsia" w:eastAsiaTheme="majorEastAsia" w:hAnsiTheme="majorEastAsia"/>
+          <w:sz w:val="18"/>
+          <w:szCs w:val="18"/>
+        </w:rPr>
+        <w:t>깨달았습니다</w:t>
+      </w:r>
+      <w:proofErr w:type="spellEnd"/>
+      <w:r>
+        <w:rPr>
+          <w:rFonts w:asciiTheme="majorEastAsia" w:eastAsiaTheme="majorEastAsia" w:hAnsiTheme="majorEastAsia"/>
+          <w:sz w:val="18"/>
+          <w:szCs w:val="18"/>
+        </w:rPr>
+        <w:t>. 혼자서 해결할 수 없는 문제를 팀원과 함께 논의하며 해결책을 찾아가는 과정은 매우 값진 경험이었고, 특히 이소민 팀장의 꼼꼼한 관리와 맵 모델링 덕분에 프로젝트가 안정적으로 진행될 수 있었습니다.</w:t>
+      </w:r>
+    </w:p>
+    <w:p>
+      <w:pPr>
+        <w:rPr>
+          <w:rFonts w:asciiTheme="majorEastAsia" w:eastAsiaTheme="majorEastAsia" w:hAnsiTheme="majorEastAsia" w:hint="eastAsia"/>
+          <w:sz w:val="18"/>
+          <w:szCs w:val="18"/>
+        </w:rPr>
+      </w:pPr>
+      <w:r>
+        <w:rPr>
+          <w:rFonts w:asciiTheme="majorEastAsia" w:eastAsiaTheme="majorEastAsia" w:hAnsiTheme="majorEastAsia" w:hint="eastAsia"/>
+          <w:sz w:val="18"/>
+          <w:szCs w:val="18"/>
+        </w:rPr>
+        <w:t>아쉬운</w:t>
+      </w:r>
+      <w:r>
+        <w:rPr>
+          <w:rFonts w:asciiTheme="majorEastAsia" w:eastAsiaTheme="majorEastAsia" w:hAnsiTheme="majorEastAsia"/>
+          <w:sz w:val="18"/>
+          <w:szCs w:val="18"/>
+        </w:rPr>
+        <w:t xml:space="preserve"> 점은 시간의 부족함으로 인해 구현하고 싶었던 아이디어를 모두 반영하지 못한 것입니다. 더 다양한 </w:t>
+      </w:r>
+      <w:proofErr w:type="spellStart"/>
+      <w:r>
+        <w:rPr>
+          <w:rFonts w:asciiTheme="majorEastAsia" w:eastAsiaTheme="majorEastAsia" w:hAnsiTheme="majorEastAsia"/>
+          <w:sz w:val="18"/>
+          <w:szCs w:val="18"/>
+        </w:rPr>
+        <w:t>맵과</w:t>
+      </w:r>
+      <w:proofErr w:type="spellEnd"/>
+      <w:r>
+        <w:rPr>
+          <w:rFonts w:asciiTheme="majorEastAsia" w:eastAsiaTheme="majorEastAsia" w:hAnsiTheme="majorEastAsia"/>
+          <w:sz w:val="18"/>
+          <w:szCs w:val="18"/>
+        </w:rPr>
+        <w:t xml:space="preserve"> 카트 종류를 추가하거나, 카트의 세부적인 물리적 반응을 더욱 정교하게 구현하고 싶었지만, 일정에 맞춰 결과물을 내기 위해 우선순위를 조정해야 했습니다.</w:t>
+      </w:r>
     </w:p>
     <w:sectPr>
       <w:pgSz w:w="11906" w:h="16838"/>

</xml_diff>

<commit_message>
update : 워드 변경
</commit_message>
<xml_diff>
--- a/docx/2024 컴퓨터 그래픽스 프로젝트 개발 결과 보고서.docx
+++ b/docx/2024 컴퓨터 그래픽스 프로젝트 개발 결과 보고서.docx
@@ -755,7 +755,7 @@
     <w:p>
       <w:pPr>
         <w:rPr>
-          <w:rFonts w:asciiTheme="majorEastAsia" w:eastAsiaTheme="majorEastAsia" w:hAnsiTheme="majorEastAsia"/>
+          <w:rFonts w:asciiTheme="majorEastAsia" w:eastAsiaTheme="majorEastAsia" w:hAnsiTheme="majorEastAsia" w:hint="eastAsia"/>
           <w:szCs w:val="22"/>
         </w:rPr>
       </w:pPr>
@@ -1152,7 +1152,14 @@
           <w:rFonts w:asciiTheme="majorEastAsia" w:eastAsiaTheme="majorEastAsia" w:hAnsiTheme="majorEastAsia" w:hint="eastAsia"/>
           <w:szCs w:val="22"/>
         </w:rPr>
-        <w:t>P :</w:t>
+        <w:t>p</w:t>
+      </w:r>
+      <w:r>
+        <w:rPr>
+          <w:rFonts w:asciiTheme="majorEastAsia" w:eastAsiaTheme="majorEastAsia" w:hAnsiTheme="majorEastAsia" w:hint="eastAsia"/>
+          <w:szCs w:val="22"/>
+        </w:rPr>
+        <w:t xml:space="preserve"> :</w:t>
       </w:r>
       <w:proofErr w:type="gramEnd"/>
       <w:r>
@@ -1172,10 +1179,10 @@
       </w:pPr>
       <w:r>
         <w:rPr>
-          <w:rFonts w:asciiTheme="majorEastAsia" w:eastAsiaTheme="majorEastAsia" w:hAnsiTheme="majorEastAsia"/>
-          <w:szCs w:val="22"/>
-        </w:rPr>
-        <w:t>B</w:t>
+          <w:rFonts w:asciiTheme="majorEastAsia" w:eastAsiaTheme="majorEastAsia" w:hAnsiTheme="majorEastAsia" w:hint="eastAsia"/>
+          <w:szCs w:val="22"/>
+        </w:rPr>
+        <w:t>b</w:t>
       </w:r>
       <w:r>
         <w:rPr>
@@ -1210,10 +1217,10 @@
       </w:pPr>
       <w:r>
         <w:rPr>
-          <w:rFonts w:asciiTheme="majorEastAsia" w:eastAsiaTheme="majorEastAsia" w:hAnsiTheme="majorEastAsia"/>
-          <w:szCs w:val="22"/>
-        </w:rPr>
-        <w:t>Q</w:t>
+          <w:rFonts w:asciiTheme="majorEastAsia" w:eastAsiaTheme="majorEastAsia" w:hAnsiTheme="majorEastAsia" w:hint="eastAsia"/>
+          <w:szCs w:val="22"/>
+        </w:rPr>
+        <w:t>q</w:t>
       </w:r>
       <w:r>
         <w:rPr>
@@ -2174,7 +2181,7 @@
     <w:p>
       <w:pPr>
         <w:rPr>
-          <w:rFonts w:asciiTheme="majorEastAsia" w:eastAsiaTheme="majorEastAsia" w:hAnsiTheme="majorEastAsia" w:hint="eastAsia"/>
+          <w:rFonts w:asciiTheme="majorEastAsia" w:eastAsiaTheme="majorEastAsia" w:hAnsiTheme="majorEastAsia"/>
           <w:sz w:val="18"/>
           <w:szCs w:val="18"/>
         </w:rPr>
@@ -2226,7 +2233,7 @@
     <w:p>
       <w:pPr>
         <w:rPr>
-          <w:rFonts w:asciiTheme="majorEastAsia" w:eastAsiaTheme="majorEastAsia" w:hAnsiTheme="majorEastAsia" w:hint="eastAsia"/>
+          <w:rFonts w:asciiTheme="majorEastAsia" w:eastAsiaTheme="majorEastAsia" w:hAnsiTheme="majorEastAsia"/>
           <w:sz w:val="18"/>
           <w:szCs w:val="18"/>
         </w:rPr>
@@ -2287,7 +2294,7 @@
     <w:p>
       <w:pPr>
         <w:rPr>
-          <w:rFonts w:asciiTheme="majorEastAsia" w:eastAsiaTheme="majorEastAsia" w:hAnsiTheme="majorEastAsia" w:hint="eastAsia"/>
+          <w:rFonts w:asciiTheme="majorEastAsia" w:eastAsiaTheme="majorEastAsia" w:hAnsiTheme="majorEastAsia"/>
           <w:sz w:val="18"/>
           <w:szCs w:val="18"/>
         </w:rPr>
@@ -2312,7 +2319,7 @@
     <w:p>
       <w:pPr>
         <w:rPr>
-          <w:rFonts w:asciiTheme="majorEastAsia" w:eastAsiaTheme="majorEastAsia" w:hAnsiTheme="majorEastAsia" w:hint="eastAsia"/>
+          <w:rFonts w:asciiTheme="majorEastAsia" w:eastAsiaTheme="majorEastAsia" w:hAnsiTheme="majorEastAsia"/>
           <w:sz w:val="18"/>
           <w:szCs w:val="18"/>
         </w:rPr>
@@ -2355,7 +2362,7 @@
     <w:p>
       <w:pPr>
         <w:rPr>
-          <w:rFonts w:asciiTheme="majorEastAsia" w:eastAsiaTheme="majorEastAsia" w:hAnsiTheme="majorEastAsia" w:hint="eastAsia"/>
+          <w:rFonts w:asciiTheme="majorEastAsia" w:eastAsiaTheme="majorEastAsia" w:hAnsiTheme="majorEastAsia"/>
           <w:sz w:val="18"/>
           <w:szCs w:val="18"/>
         </w:rPr>

</xml_diff>